<commit_message>
Update: paper, Auth0 config, examples
</commit_message>
<xml_diff>
--- a/paper/Week 4 Assignment  1 Part 2.docx
+++ b/paper/Week 4 Assignment  1 Part 2.docx
@@ -170,6 +170,15 @@
           <w14:ligatures w14:val="none"/>
         </w:rPr>
         <w:t xml:space="preserve">GitHub: </w:t>
+      </w:r>
+      <w:r>
+        <w:rPr>
+          <w:rFonts w:ascii="Times New Roman" w:eastAsia="Times New Roman" w:hAnsi="Times New Roman" w:cs="Times New Roman"/>
+          <w:color w:val="000000"/>
+          <w:kern w:val="0"/>
+          <w14:ligatures w14:val="none"/>
+        </w:rPr>
+        <w:t>https://github.com/comanjoshua/int499-oauth-paper</w:t>
       </w:r>
     </w:p>
     <w:p>

</xml_diff>